<commit_message>
Epic 0 - Ihor Yatsyshyn
</commit_message>
<xml_diff>
--- a/ai_12/ihor_yatsyshyn/epic 2/epic_2_practice_and_ lab_report_ihor_yatsyshyn.docx
+++ b/ai_12/ihor_yatsyshyn/epic 2/epic_2_practice_and_ lab_report_ihor_yatsyshyn.docx
@@ -4,6 +4,100 @@
   <w:body>
     <w:p>
       <w:pPr>
+        <w:keepNext w:val="0"/>
+        <w:keepLines w:val="0"/>
+        <w:widowControl/>
+        <w:suppressLineNumbers w:val="0"/>
+        <w:jc w:val="left"/>
+      </w:pPr>
+    </w:p>
+    <w:p>
+      <w:pPr>
+        <w:pStyle w:val="15"/>
+        <w:keepNext w:val="0"/>
+        <w:keepLines w:val="0"/>
+        <w:widowControl/>
+        <w:suppressLineNumbers w:val="0"/>
+        <w:bidi w:val="0"/>
+        <w:spacing w:before="0" w:beforeAutospacing="0" w:after="0" w:afterAutospacing="0" w:line="14" w:lineRule="atLeast"/>
+        <w:jc w:val="center"/>
+      </w:pPr>
+      <w:r>
+        <w:rPr>
+          <w:rFonts w:hint="default" w:ascii="Times New Roman" w:hAnsi="Times New Roman" w:cs="Times New Roman"/>
+          <w:i w:val="0"/>
+          <w:iCs w:val="0"/>
+          <w:color w:val="000000"/>
+          <w:sz w:val="28"/>
+          <w:szCs w:val="28"/>
+          <w:u w:val="none"/>
+          <w:vertAlign w:val="baseline"/>
+        </w:rPr>
+        <w:t>Міністерство освіти і науки України</w:t>
+      </w:r>
+    </w:p>
+    <w:p>
+      <w:pPr>
+        <w:pStyle w:val="15"/>
+        <w:keepNext w:val="0"/>
+        <w:keepLines w:val="0"/>
+        <w:widowControl/>
+        <w:suppressLineNumbers w:val="0"/>
+        <w:bidi w:val="0"/>
+        <w:spacing w:before="0" w:beforeAutospacing="0" w:after="0" w:afterAutospacing="0" w:line="14" w:lineRule="atLeast"/>
+        <w:jc w:val="center"/>
+      </w:pPr>
+      <w:r>
+        <w:rPr>
+          <w:rFonts w:hint="default" w:ascii="Times New Roman" w:hAnsi="Times New Roman" w:cs="Times New Roman"/>
+          <w:i w:val="0"/>
+          <w:iCs w:val="0"/>
+          <w:color w:val="000000"/>
+          <w:sz w:val="28"/>
+          <w:szCs w:val="28"/>
+          <w:u w:val="none"/>
+          <w:vertAlign w:val="baseline"/>
+        </w:rPr>
+        <w:t>Національний університет «Львівська політехніка»</w:t>
+      </w:r>
+    </w:p>
+    <w:p>
+      <w:pPr>
+        <w:pStyle w:val="15"/>
+        <w:keepNext w:val="0"/>
+        <w:keepLines w:val="0"/>
+        <w:widowControl/>
+        <w:suppressLineNumbers w:val="0"/>
+        <w:bidi w:val="0"/>
+        <w:spacing w:before="0" w:beforeAutospacing="0" w:after="0" w:afterAutospacing="0" w:line="22" w:lineRule="atLeast"/>
+        <w:jc w:val="center"/>
+      </w:pPr>
+      <w:r>
+        <w:rPr>
+          <w:rFonts w:hint="default" w:ascii="Times New Roman" w:hAnsi="Times New Roman" w:cs="Times New Roman"/>
+          <w:i w:val="0"/>
+          <w:iCs w:val="0"/>
+          <w:color w:val="000000"/>
+          <w:sz w:val="28"/>
+          <w:szCs w:val="28"/>
+          <w:u w:val="none"/>
+          <w:vertAlign w:val="baseline"/>
+        </w:rPr>
+        <w:t>Кафедра систем штучного інтелекту</w:t>
+      </w:r>
+    </w:p>
+    <w:p>
+      <w:pPr>
+        <w:keepNext w:val="0"/>
+        <w:keepLines w:val="0"/>
+        <w:widowControl/>
+        <w:suppressLineNumbers w:val="0"/>
+        <w:jc w:val="left"/>
+      </w:pPr>
+    </w:p>
+    <w:p>
+      <w:pPr>
+        <w:spacing w:after="0" w:line="360" w:lineRule="auto"/>
         <w:jc w:val="center"/>
         <w:rPr>
           <w:rFonts w:ascii="Times New Roman" w:hAnsi="Times New Roman" w:eastAsia="Times New Roman" w:cs="Times New Roman"/>
@@ -11,54 +105,6 @@
           <w:szCs w:val="28"/>
         </w:rPr>
       </w:pPr>
-      <w:r>
-        <w:rPr>
-          <w:rFonts w:ascii="Times New Roman" w:hAnsi="Times New Roman" w:eastAsia="Times New Roman" w:cs="Times New Roman"/>
-          <w:sz w:val="28"/>
-          <w:szCs w:val="28"/>
-          <w:rtl w:val="0"/>
-        </w:rPr>
-        <w:t>Міністерство освіти і науки України</w:t>
-      </w:r>
-    </w:p>
-    <w:p>
-      <w:pPr>
-        <w:jc w:val="center"/>
-        <w:rPr>
-          <w:rFonts w:ascii="Times New Roman" w:hAnsi="Times New Roman" w:eastAsia="Times New Roman" w:cs="Times New Roman"/>
-          <w:sz w:val="28"/>
-          <w:szCs w:val="28"/>
-        </w:rPr>
-      </w:pPr>
-      <w:r>
-        <w:rPr>
-          <w:rFonts w:ascii="Times New Roman" w:hAnsi="Times New Roman" w:eastAsia="Times New Roman" w:cs="Times New Roman"/>
-          <w:sz w:val="28"/>
-          <w:szCs w:val="28"/>
-          <w:rtl w:val="0"/>
-        </w:rPr>
-        <w:t>Національний університет «Львівська політехніка»</w:t>
-      </w:r>
-    </w:p>
-    <w:p>
-      <w:pPr>
-        <w:spacing w:after="0" w:line="360" w:lineRule="auto"/>
-        <w:jc w:val="center"/>
-        <w:rPr>
-          <w:rFonts w:ascii="Times New Roman" w:hAnsi="Times New Roman" w:eastAsia="Times New Roman" w:cs="Times New Roman"/>
-          <w:sz w:val="28"/>
-          <w:szCs w:val="28"/>
-        </w:rPr>
-      </w:pPr>
-      <w:r>
-        <w:rPr>
-          <w:rFonts w:ascii="Times New Roman" w:hAnsi="Times New Roman" w:eastAsia="Times New Roman" w:cs="Times New Roman"/>
-          <w:sz w:val="28"/>
-          <w:szCs w:val="28"/>
-          <w:rtl w:val="0"/>
-        </w:rPr>
-        <w:t>Кафедра систем штучного інтелекту</w:t>
-      </w:r>
     </w:p>
     <w:p>
       <w:pPr>
@@ -182,141 +228,262 @@
     </w:p>
     <w:p>
       <w:pPr>
-        <w:spacing w:line="240" w:lineRule="auto"/>
+        <w:pStyle w:val="15"/>
+        <w:keepNext w:val="0"/>
+        <w:keepLines w:val="0"/>
+        <w:widowControl/>
+        <w:suppressLineNumbers w:val="0"/>
+        <w:bidi w:val="0"/>
+        <w:spacing w:before="0" w:beforeAutospacing="0" w:after="0" w:afterAutospacing="0" w:line="14" w:lineRule="atLeast"/>
         <w:jc w:val="center"/>
-        <w:rPr>
-          <w:rFonts w:ascii="Times New Roman" w:hAnsi="Times New Roman" w:eastAsia="Times New Roman" w:cs="Times New Roman"/>
+      </w:pPr>
+      <w:r>
+        <w:rPr>
+          <w:rFonts w:hint="default" w:ascii="Times New Roman" w:hAnsi="Times New Roman" w:cs="Times New Roman"/>
           <w:b/>
-          <w:sz w:val="40"/>
-          <w:szCs w:val="40"/>
-        </w:rPr>
-      </w:pPr>
-      <w:r>
-        <w:rPr>
-          <w:rFonts w:ascii="Times New Roman" w:hAnsi="Times New Roman" w:eastAsia="Times New Roman" w:cs="Times New Roman"/>
+          <w:bCs/>
+          <w:i w:val="0"/>
+          <w:iCs w:val="0"/>
+          <w:color w:val="000000"/>
+          <w:sz w:val="56"/>
+          <w:szCs w:val="56"/>
+          <w:u w:val="none"/>
+          <w:vertAlign w:val="baseline"/>
+        </w:rPr>
+        <w:t>Звіт</w:t>
+      </w:r>
+      <w:r>
+        <w:rPr>
+          <w:rFonts w:hint="default" w:ascii="Times New Roman" w:hAnsi="Times New Roman" w:cs="Times New Roman"/>
           <w:b/>
-          <w:sz w:val="40"/>
-          <w:szCs w:val="40"/>
-          <w:rtl w:val="0"/>
-        </w:rPr>
-        <w:t>Звіт</w:t>
-      </w:r>
-    </w:p>
-    <w:p>
-      <w:pPr>
-        <w:spacing w:line="240" w:lineRule="auto"/>
-        <w:jc w:val="center"/>
-        <w:rPr>
-          <w:rFonts w:ascii="Times New Roman" w:hAnsi="Times New Roman" w:eastAsia="Times New Roman" w:cs="Times New Roman"/>
+          <w:bCs/>
+          <w:i w:val="0"/>
+          <w:iCs w:val="0"/>
+          <w:color w:val="000000"/>
           <w:sz w:val="28"/>
           <w:szCs w:val="28"/>
-        </w:rPr>
-      </w:pPr>
-      <w:r>
-        <w:rPr>
-          <w:rFonts w:ascii="Times New Roman" w:hAnsi="Times New Roman" w:eastAsia="Times New Roman" w:cs="Times New Roman"/>
+          <w:u w:val="none"/>
+          <w:vertAlign w:val="baseline"/>
+        </w:rPr>
+        <w:t> </w:t>
+      </w:r>
+    </w:p>
+    <w:p>
+      <w:pPr>
+        <w:pStyle w:val="15"/>
+        <w:keepNext w:val="0"/>
+        <w:keepLines w:val="0"/>
+        <w:widowControl/>
+        <w:suppressLineNumbers w:val="0"/>
+        <w:bidi w:val="0"/>
+        <w:spacing w:before="0" w:beforeAutospacing="0" w:after="0" w:afterAutospacing="0" w:line="14" w:lineRule="atLeast"/>
+        <w:jc w:val="center"/>
+      </w:pPr>
+      <w:r>
+        <w:rPr>
+          <w:rFonts w:hint="default" w:ascii="Times New Roman" w:hAnsi="Times New Roman" w:cs="Times New Roman"/>
+          <w:b/>
+          <w:bCs/>
+          <w:i w:val="0"/>
+          <w:iCs w:val="0"/>
+          <w:color w:val="000000"/>
           <w:sz w:val="28"/>
           <w:szCs w:val="28"/>
-          <w:rtl w:val="0"/>
-        </w:rPr>
-        <w:t xml:space="preserve">про виконання </w:t>
-      </w:r>
-    </w:p>
-    <w:p>
-      <w:pPr>
-        <w:tabs>
-          <w:tab w:val="center" w:pos="4819"/>
-          <w:tab w:val="left" w:pos="7468"/>
-        </w:tabs>
-        <w:spacing w:line="240" w:lineRule="auto"/>
-        <w:rPr>
-          <w:rFonts w:ascii="Times New Roman" w:hAnsi="Times New Roman" w:eastAsia="Times New Roman" w:cs="Times New Roman"/>
-          <w:b/>
+          <w:u w:val="none"/>
+          <w:vertAlign w:val="baseline"/>
+        </w:rPr>
+        <w:t>про виконання лабораторних та практичних робіт блоку № 2</w:t>
+      </w:r>
+    </w:p>
+    <w:p>
+      <w:pPr>
+        <w:pStyle w:val="15"/>
+        <w:keepNext w:val="0"/>
+        <w:keepLines w:val="0"/>
+        <w:widowControl/>
+        <w:suppressLineNumbers w:val="0"/>
+        <w:bidi w:val="0"/>
+        <w:spacing w:before="0" w:beforeAutospacing="0" w:after="0" w:afterAutospacing="0" w:line="14" w:lineRule="atLeast"/>
+        <w:jc w:val="center"/>
+      </w:pPr>
+      <w:r>
+        <w:rPr>
+          <w:rFonts w:hint="default" w:ascii="Times New Roman" w:hAnsi="Times New Roman" w:cs="Times New Roman"/>
+          <w:i w:val="0"/>
+          <w:iCs w:val="0"/>
+          <w:color w:val="000000"/>
           <w:sz w:val="28"/>
           <w:szCs w:val="28"/>
-        </w:rPr>
-      </w:pPr>
-      <w:r>
-        <w:rPr>
-          <w:rFonts w:ascii="Times New Roman" w:hAnsi="Times New Roman" w:eastAsia="Times New Roman" w:cs="Times New Roman"/>
-          <w:b/>
+          <w:u w:val="none"/>
+          <w:vertAlign w:val="baseline"/>
+        </w:rPr>
+        <w:t>На тему:  «</w:t>
+      </w:r>
+      <w:r>
+        <w:rPr>
+          <w:rFonts w:hint="default" w:ascii="Times New Roman" w:hAnsi="Times New Roman" w:cs="Times New Roman"/>
+          <w:i w:val="0"/>
+          <w:iCs w:val="0"/>
+          <w:color w:val="000000"/>
+          <w:sz w:val="24"/>
+          <w:szCs w:val="24"/>
+          <w:u w:val="none"/>
+          <w:vertAlign w:val="baseline"/>
+        </w:rPr>
+        <w:t xml:space="preserve"> </w:t>
+      </w:r>
+      <w:r>
+        <w:rPr>
+          <w:rFonts w:hint="default" w:ascii="Times New Roman" w:hAnsi="Times New Roman" w:cs="Times New Roman"/>
+          <w:i w:val="0"/>
+          <w:iCs w:val="0"/>
+          <w:color w:val="000000"/>
           <w:sz w:val="28"/>
           <w:szCs w:val="28"/>
-          <w:rtl w:val="0"/>
-        </w:rPr>
-        <w:tab/>
-      </w:r>
-      <w:r>
-        <w:rPr>
-          <w:rFonts w:ascii="Times New Roman" w:hAnsi="Times New Roman" w:eastAsia="Times New Roman" w:cs="Times New Roman"/>
+          <w:u w:val="none"/>
+          <w:vertAlign w:val="baseline"/>
+        </w:rPr>
+        <w:t>Лінійні алгоритми. Розгалужені алгоритми. Умовні та логічні оператори. Системи числення. Змінні. Константи. Типи даних. Розмір Типів Даних (Двійкова система). Ввід вивід. Базові операції та вбудовані функції. Коментарі.»</w:t>
+      </w:r>
+    </w:p>
+    <w:p>
+      <w:pPr>
+        <w:pStyle w:val="15"/>
+        <w:keepNext w:val="0"/>
+        <w:keepLines w:val="0"/>
+        <w:widowControl/>
+        <w:suppressLineNumbers w:val="0"/>
+        <w:bidi w:val="0"/>
+        <w:spacing w:before="0" w:beforeAutospacing="0" w:after="0" w:afterAutospacing="0" w:line="14" w:lineRule="atLeast"/>
+        <w:jc w:val="center"/>
+      </w:pPr>
+      <w:r>
+        <w:rPr>
+          <w:rFonts w:hint="default" w:ascii="Times New Roman" w:hAnsi="Times New Roman" w:cs="Times New Roman"/>
           <w:b/>
+          <w:bCs/>
+          <w:i/>
+          <w:iCs/>
+          <w:color w:val="000000"/>
           <w:sz w:val="28"/>
           <w:szCs w:val="28"/>
-          <w:rtl w:val="0"/>
-        </w:rPr>
-        <w:t>Лабораторних та практичних робіт № 1, 2</w:t>
-      </w:r>
-    </w:p>
-    <w:p>
-      <w:pPr>
-        <w:spacing w:line="240" w:lineRule="auto"/>
-        <w:jc w:val="center"/>
-        <w:rPr>
-          <w:rFonts w:ascii="Times New Roman" w:hAnsi="Times New Roman" w:eastAsia="Times New Roman" w:cs="Times New Roman"/>
+          <w:u w:val="none"/>
+          <w:vertAlign w:val="baseline"/>
+        </w:rPr>
+        <w:t xml:space="preserve">з дисципліни: </w:t>
+      </w:r>
+      <w:r>
+        <w:rPr>
+          <w:rFonts w:hint="default" w:ascii="Times New Roman" w:hAnsi="Times New Roman" w:cs="Times New Roman"/>
+          <w:i w:val="0"/>
+          <w:iCs w:val="0"/>
+          <w:color w:val="000000"/>
           <w:sz w:val="28"/>
           <w:szCs w:val="28"/>
-        </w:rPr>
-      </w:pPr>
-      <w:r>
-        <w:rPr>
-          <w:rFonts w:ascii="Times New Roman" w:hAnsi="Times New Roman" w:eastAsia="Times New Roman" w:cs="Times New Roman"/>
-          <w:b/>
-          <w:i/>
+          <w:u w:val="none"/>
+          <w:vertAlign w:val="baseline"/>
+        </w:rPr>
+        <w:t>«Мови та парадигми програмування»</w:t>
+      </w:r>
+    </w:p>
+    <w:p>
+      <w:pPr>
+        <w:pStyle w:val="15"/>
+        <w:keepNext w:val="0"/>
+        <w:keepLines w:val="0"/>
+        <w:widowControl/>
+        <w:suppressLineNumbers w:val="0"/>
+        <w:bidi w:val="0"/>
+        <w:spacing w:before="0" w:beforeAutospacing="0" w:after="0" w:afterAutospacing="0" w:line="14" w:lineRule="atLeast"/>
+        <w:jc w:val="center"/>
+      </w:pPr>
+      <w:r>
+        <w:rPr>
+          <w:rFonts w:hint="default" w:ascii="Times New Roman" w:hAnsi="Times New Roman" w:cs="Times New Roman"/>
+          <w:i w:val="0"/>
+          <w:iCs w:val="0"/>
+          <w:color w:val="000000"/>
           <w:sz w:val="28"/>
           <w:szCs w:val="28"/>
-          <w:rtl w:val="0"/>
-        </w:rPr>
-        <w:t xml:space="preserve">з дисципліни: </w:t>
-      </w:r>
-      <w:r>
-        <w:rPr>
-          <w:rFonts w:ascii="Times New Roman" w:hAnsi="Times New Roman" w:eastAsia="Times New Roman" w:cs="Times New Roman"/>
+          <w:u w:val="none"/>
+          <w:vertAlign w:val="baseline"/>
+        </w:rPr>
+        <w:t>до:</w:t>
+      </w:r>
+    </w:p>
+    <w:p>
+      <w:pPr>
+        <w:pStyle w:val="15"/>
+        <w:keepNext w:val="0"/>
+        <w:keepLines w:val="0"/>
+        <w:widowControl/>
+        <w:suppressLineNumbers w:val="0"/>
+        <w:bidi w:val="0"/>
+        <w:spacing w:before="0" w:beforeAutospacing="0" w:after="0" w:afterAutospacing="0" w:line="14" w:lineRule="atLeast"/>
+        <w:jc w:val="center"/>
+      </w:pPr>
+      <w:r>
+        <w:rPr>
+          <w:rFonts w:hint="default" w:ascii="Times New Roman" w:hAnsi="Times New Roman" w:cs="Times New Roman"/>
+          <w:i w:val="0"/>
+          <w:iCs w:val="0"/>
+          <w:color w:val="000000"/>
           <w:sz w:val="28"/>
           <w:szCs w:val="28"/>
-          <w:rtl w:val="0"/>
-        </w:rPr>
-        <w:t>«Мови та парадигми програмування»</w:t>
-      </w:r>
-    </w:p>
-    <w:p>
-      <w:pPr>
-        <w:spacing w:line="240" w:lineRule="auto"/>
+          <w:u w:val="none"/>
+          <w:vertAlign w:val="baseline"/>
+        </w:rPr>
+        <w:t>ВНС Лабораторної Роботи № 1 </w:t>
+      </w:r>
+    </w:p>
+    <w:p>
+      <w:pPr>
+        <w:pStyle w:val="15"/>
+        <w:keepNext w:val="0"/>
+        <w:keepLines w:val="0"/>
+        <w:widowControl/>
+        <w:suppressLineNumbers w:val="0"/>
+        <w:bidi w:val="0"/>
+        <w:spacing w:before="0" w:beforeAutospacing="0" w:after="0" w:afterAutospacing="0" w:line="14" w:lineRule="atLeast"/>
         <w:jc w:val="center"/>
-        <w:rPr>
-          <w:rFonts w:ascii="Times New Roman" w:hAnsi="Times New Roman" w:eastAsia="Times New Roman" w:cs="Times New Roman"/>
+      </w:pPr>
+      <w:r>
+        <w:rPr>
+          <w:rFonts w:hint="default" w:ascii="Times New Roman" w:hAnsi="Times New Roman" w:cs="Times New Roman"/>
+          <w:i w:val="0"/>
+          <w:iCs w:val="0"/>
+          <w:color w:val="000000"/>
           <w:sz w:val="28"/>
           <w:szCs w:val="28"/>
-        </w:rPr>
-      </w:pPr>
-      <w:r>
-        <w:rPr>
-          <w:rFonts w:ascii="Times New Roman" w:hAnsi="Times New Roman" w:eastAsia="Times New Roman" w:cs="Times New Roman"/>
-          <w:b/>
-          <w:i/>
+          <w:u w:val="none"/>
+          <w:vertAlign w:val="baseline"/>
+        </w:rPr>
+        <w:t>Алготестер Лабораторної Роботи № 1</w:t>
+      </w:r>
+    </w:p>
+    <w:p>
+      <w:pPr>
+        <w:pStyle w:val="15"/>
+        <w:keepNext w:val="0"/>
+        <w:keepLines w:val="0"/>
+        <w:widowControl/>
+        <w:suppressLineNumbers w:val="0"/>
+        <w:bidi w:val="0"/>
+        <w:spacing w:before="0" w:beforeAutospacing="0" w:after="0" w:afterAutospacing="0" w:line="14" w:lineRule="atLeast"/>
+        <w:jc w:val="center"/>
+      </w:pPr>
+      <w:r>
+        <w:rPr>
+          <w:rFonts w:hint="default" w:ascii="Times New Roman" w:hAnsi="Times New Roman" w:cs="Times New Roman"/>
+          <w:i w:val="0"/>
+          <w:iCs w:val="0"/>
+          <w:color w:val="000000"/>
           <w:sz w:val="28"/>
           <w:szCs w:val="28"/>
-          <w:rtl w:val="0"/>
-        </w:rPr>
-        <w:t>з розділу</w:t>
-      </w:r>
-      <w:r>
-        <w:rPr>
-          <w:rFonts w:ascii="Times New Roman" w:hAnsi="Times New Roman" w:eastAsia="Times New Roman" w:cs="Times New Roman"/>
-          <w:sz w:val="28"/>
-          <w:szCs w:val="28"/>
-          <w:rtl w:val="0"/>
-        </w:rPr>
-        <w:t>:  «Лінійні та розгалужені алгоритми. Умовні оператори. Константи, змінні»</w:t>
+          <w:u w:val="none"/>
+          <w:vertAlign w:val="baseline"/>
+        </w:rPr>
+        <w:t>Практичних Робіт № 2</w:t>
       </w:r>
     </w:p>
     <w:p>
@@ -344,77 +511,129 @@
     </w:p>
     <w:p>
       <w:pPr>
+        <w:pStyle w:val="15"/>
+        <w:keepNext w:val="0"/>
+        <w:keepLines w:val="0"/>
+        <w:widowControl/>
+        <w:suppressLineNumbers w:val="0"/>
+        <w:bidi w:val="0"/>
+        <w:spacing w:before="0" w:beforeAutospacing="0" w:after="0" w:afterAutospacing="0" w:line="14" w:lineRule="atLeast"/>
+        <w:jc w:val="right"/>
+      </w:pPr>
+      <w:r>
+        <w:rPr>
+          <w:rFonts w:hint="default" w:ascii="Times New Roman" w:hAnsi="Times New Roman" w:cs="Times New Roman"/>
+          <w:b/>
+          <w:bCs/>
+          <w:i w:val="0"/>
+          <w:iCs w:val="0"/>
+          <w:color w:val="000000"/>
+          <w:sz w:val="28"/>
+          <w:szCs w:val="28"/>
+          <w:u w:val="none"/>
+          <w:vertAlign w:val="baseline"/>
+        </w:rPr>
+        <w:t>Виконав</w:t>
+      </w:r>
+      <w:bookmarkStart w:id="0" w:name="_GoBack"/>
+      <w:bookmarkEnd w:id="0"/>
+      <w:r>
+        <w:rPr>
+          <w:rFonts w:hint="default" w:ascii="Times New Roman" w:hAnsi="Times New Roman" w:cs="Times New Roman"/>
+          <w:b/>
+          <w:bCs/>
+          <w:i w:val="0"/>
+          <w:iCs w:val="0"/>
+          <w:color w:val="000000"/>
+          <w:sz w:val="28"/>
+          <w:szCs w:val="28"/>
+          <w:u w:val="none"/>
+          <w:vertAlign w:val="baseline"/>
+        </w:rPr>
+        <w:t>:</w:t>
+      </w:r>
+    </w:p>
+    <w:p>
+      <w:pPr>
+        <w:pStyle w:val="15"/>
+        <w:keepNext w:val="0"/>
+        <w:keepLines w:val="0"/>
+        <w:widowControl/>
+        <w:suppressLineNumbers w:val="0"/>
+        <w:bidi w:val="0"/>
+        <w:spacing w:before="0" w:beforeAutospacing="0" w:after="0" w:afterAutospacing="0" w:line="14" w:lineRule="atLeast"/>
+        <w:jc w:val="right"/>
+        <w:rPr>
+          <w:rFonts w:hint="default"/>
+          <w:lang w:val="uk-UA"/>
+        </w:rPr>
+      </w:pPr>
+      <w:r>
+        <w:rPr>
+          <w:rFonts w:hint="default" w:ascii="Times New Roman" w:hAnsi="Times New Roman" w:cs="Times New Roman"/>
+          <w:b/>
+          <w:bCs/>
+          <w:i/>
+          <w:iCs/>
+          <w:color w:val="000000"/>
+          <w:sz w:val="28"/>
+          <w:szCs w:val="28"/>
+          <w:u w:val="none"/>
+          <w:vertAlign w:val="baseline"/>
+        </w:rPr>
+        <w:t> </w:t>
+      </w:r>
+      <w:r>
+        <w:rPr>
+          <w:rFonts w:hint="default" w:ascii="Times New Roman" w:hAnsi="Times New Roman" w:cs="Times New Roman"/>
+          <w:i w:val="0"/>
+          <w:iCs w:val="0"/>
+          <w:color w:val="000000"/>
+          <w:sz w:val="28"/>
+          <w:szCs w:val="28"/>
+          <w:u w:val="none"/>
+          <w:vertAlign w:val="baseline"/>
+        </w:rPr>
+        <w:t>Студент групи ШІ-</w:t>
+      </w:r>
+      <w:r>
+        <w:rPr>
+          <w:rFonts w:hint="default" w:ascii="Times New Roman" w:hAnsi="Times New Roman" w:cs="Times New Roman"/>
+          <w:i w:val="0"/>
+          <w:iCs w:val="0"/>
+          <w:color w:val="000000"/>
+          <w:sz w:val="28"/>
+          <w:szCs w:val="28"/>
+          <w:u w:val="none"/>
+          <w:vertAlign w:val="baseline"/>
+          <w:lang w:val="uk-UA"/>
+        </w:rPr>
+        <w:t>12</w:t>
+      </w:r>
+    </w:p>
+    <w:p>
+      <w:pPr>
+        <w:wordWrap w:val="0"/>
         <w:spacing w:line="240" w:lineRule="auto"/>
         <w:jc w:val="right"/>
         <w:rPr>
-          <w:rFonts w:ascii="Times New Roman" w:hAnsi="Times New Roman" w:eastAsia="Times New Roman" w:cs="Times New Roman"/>
-          <w:b/>
-          <w:i/>
+          <w:rFonts w:hint="default" w:ascii="Times New Roman" w:hAnsi="Times New Roman" w:eastAsia="Times New Roman" w:cs="Times New Roman"/>
           <w:sz w:val="28"/>
           <w:szCs w:val="28"/>
-        </w:rPr>
-      </w:pPr>
-      <w:r>
-        <w:rPr>
-          <w:rFonts w:ascii="Times New Roman" w:hAnsi="Times New Roman" w:eastAsia="Times New Roman" w:cs="Times New Roman"/>
-          <w:b/>
-          <w:i/>
+          <w:lang w:val="uk-UA"/>
+        </w:rPr>
+      </w:pPr>
+      <w:r>
+        <w:rPr>
+          <w:rFonts w:hint="default" w:ascii="Times New Roman" w:hAnsi="Times New Roman" w:cs="Times New Roman"/>
+          <w:i w:val="0"/>
+          <w:iCs w:val="0"/>
+          <w:color w:val="000000"/>
           <w:sz w:val="28"/>
           <w:szCs w:val="28"/>
-          <w:rtl w:val="0"/>
-        </w:rPr>
-        <w:t>Виконав:</w:t>
-      </w:r>
-    </w:p>
-    <w:p>
-      <w:pPr>
-        <w:spacing w:line="240" w:lineRule="auto"/>
-        <w:jc w:val="right"/>
-        <w:rPr>
-          <w:rFonts w:ascii="Times New Roman" w:hAnsi="Times New Roman" w:eastAsia="Times New Roman" w:cs="Times New Roman"/>
-          <w:b/>
-          <w:i/>
-          <w:sz w:val="28"/>
-          <w:szCs w:val="28"/>
-        </w:rPr>
-      </w:pPr>
-      <w:r>
-        <w:rPr>
-          <w:rFonts w:ascii="Times New Roman" w:hAnsi="Times New Roman" w:eastAsia="Times New Roman" w:cs="Times New Roman"/>
-          <w:b/>
-          <w:i/>
-          <w:sz w:val="28"/>
-          <w:szCs w:val="28"/>
-          <w:rtl w:val="0"/>
-        </w:rPr>
-        <w:t xml:space="preserve"> </w:t>
-      </w:r>
-      <w:r>
-        <w:rPr>
-          <w:rFonts w:ascii="Times New Roman" w:hAnsi="Times New Roman" w:eastAsia="Times New Roman" w:cs="Times New Roman"/>
-          <w:sz w:val="28"/>
-          <w:szCs w:val="28"/>
-          <w:rtl w:val="0"/>
-        </w:rPr>
-        <w:t>студент групи ШІ-12</w:t>
-      </w:r>
-    </w:p>
-    <w:p>
-      <w:pPr>
-        <w:spacing w:line="240" w:lineRule="auto"/>
-        <w:jc w:val="right"/>
-        <w:rPr>
-          <w:rFonts w:ascii="Times New Roman" w:hAnsi="Times New Roman" w:eastAsia="Times New Roman" w:cs="Times New Roman"/>
-          <w:sz w:val="28"/>
-          <w:szCs w:val="28"/>
-        </w:rPr>
-      </w:pPr>
-      <w:r>
-        <w:rPr>
-          <w:rFonts w:ascii="Times New Roman" w:hAnsi="Times New Roman" w:eastAsia="Times New Roman" w:cs="Times New Roman"/>
-          <w:sz w:val="28"/>
-          <w:szCs w:val="28"/>
-          <w:rtl w:val="0"/>
+          <w:u w:val="none"/>
+          <w:vertAlign w:val="baseline"/>
+          <w:lang w:val="uk-UA"/>
         </w:rPr>
         <w:t>Яцишин Ігор Васильович</w:t>
       </w:r>
@@ -8426,8 +8645,6 @@
           </wp:inline>
         </w:drawing>
       </w:r>
-      <w:bookmarkStart w:id="0" w:name="_GoBack"/>
-      <w:bookmarkEnd w:id="0"/>
     </w:p>
     <w:p>
       <w:pPr>
@@ -36162,7 +36379,7 @@
     <w:name w:val="heading 1"/>
     <w:basedOn w:val="1"/>
     <w:next w:val="1"/>
-    <w:link w:val="26"/>
+    <w:link w:val="27"/>
     <w:qFormat/>
     <w:uiPriority w:val="9"/>
     <w:pPr>
@@ -36182,7 +36399,7 @@
     <w:name w:val="heading 2"/>
     <w:basedOn w:val="1"/>
     <w:next w:val="1"/>
-    <w:link w:val="27"/>
+    <w:link w:val="28"/>
     <w:unhideWhenUsed/>
     <w:qFormat/>
     <w:uiPriority w:val="9"/>
@@ -36290,7 +36507,7 @@
   <w:style w:type="paragraph" w:styleId="10">
     <w:name w:val="Balloon Text"/>
     <w:basedOn w:val="1"/>
-    <w:link w:val="21"/>
+    <w:link w:val="22"/>
     <w:semiHidden/>
     <w:unhideWhenUsed/>
     <w:uiPriority w:val="99"/>
@@ -36306,7 +36523,7 @@
   <w:style w:type="paragraph" w:styleId="11">
     <w:name w:val="footer"/>
     <w:basedOn w:val="1"/>
-    <w:link w:val="23"/>
+    <w:link w:val="24"/>
     <w:unhideWhenUsed/>
     <w:uiPriority w:val="99"/>
     <w:pPr>
@@ -36320,7 +36537,7 @@
   <w:style w:type="paragraph" w:styleId="12">
     <w:name w:val="header"/>
     <w:basedOn w:val="1"/>
-    <w:link w:val="22"/>
+    <w:link w:val="23"/>
     <w:unhideWhenUsed/>
     <w:uiPriority w:val="99"/>
     <w:pPr>
@@ -36334,7 +36551,7 @@
   <w:style w:type="paragraph" w:styleId="13">
     <w:name w:val="HTML Preformatted"/>
     <w:basedOn w:val="1"/>
-    <w:link w:val="25"/>
+    <w:link w:val="26"/>
     <w:semiHidden/>
     <w:unhideWhenUsed/>
     <w:uiPriority w:val="99"/>
@@ -36376,6 +36593,21 @@
     </w:rPr>
   </w:style>
   <w:style w:type="paragraph" w:styleId="15">
+    <w:name w:val="Normal (Web)"/>
+    <w:uiPriority w:val="0"/>
+    <w:pPr>
+      <w:spacing w:before="0" w:beforeAutospacing="1" w:after="0" w:afterAutospacing="1"/>
+      <w:ind w:left="0" w:right="0"/>
+      <w:jc w:val="left"/>
+    </w:pPr>
+    <w:rPr>
+      <w:kern w:val="0"/>
+      <w:sz w:val="24"/>
+      <w:szCs w:val="24"/>
+      <w:lang w:val="en-US" w:eastAsia="zh-CN" w:bidi="ar"/>
+    </w:rPr>
+  </w:style>
+  <w:style w:type="paragraph" w:styleId="16">
     <w:name w:val="Subtitle"/>
     <w:basedOn w:val="1"/>
     <w:next w:val="1"/>
@@ -36394,9 +36626,9 @@
       <w:szCs w:val="48"/>
     </w:rPr>
   </w:style>
-  <w:style w:type="table" w:styleId="16">
+  <w:style w:type="table" w:styleId="17">
     <w:name w:val="Table Grid"/>
-    <w:basedOn w:val="17"/>
+    <w:basedOn w:val="18"/>
     <w:uiPriority w:val="59"/>
     <w:pPr>
       <w:spacing w:after="0" w:line="240" w:lineRule="auto"/>
@@ -36412,11 +36644,11 @@
       </w:tblBorders>
     </w:tblPr>
   </w:style>
-  <w:style w:type="table" w:customStyle="1" w:styleId="17">
+  <w:style w:type="table" w:customStyle="1" w:styleId="18">
     <w:name w:val="Table Normal1"/>
     <w:uiPriority w:val="0"/>
   </w:style>
-  <w:style w:type="paragraph" w:styleId="18">
+  <w:style w:type="paragraph" w:styleId="19">
     <w:name w:val="Title"/>
     <w:basedOn w:val="1"/>
     <w:next w:val="1"/>
@@ -36434,11 +36666,11 @@
       <w:szCs w:val="72"/>
     </w:rPr>
   </w:style>
-  <w:style w:type="table" w:customStyle="1" w:styleId="19">
+  <w:style w:type="table" w:customStyle="1" w:styleId="20">
     <w:name w:val="Table Normal2"/>
     <w:uiPriority w:val="0"/>
   </w:style>
-  <w:style w:type="paragraph" w:styleId="20">
+  <w:style w:type="paragraph" w:styleId="21">
     <w:name w:val="List Paragraph"/>
     <w:basedOn w:val="1"/>
     <w:qFormat/>
@@ -36450,7 +36682,7 @@
       <w:jc w:val="center"/>
     </w:pPr>
   </w:style>
-  <w:style w:type="character" w:customStyle="1" w:styleId="21">
+  <w:style w:type="character" w:customStyle="1" w:styleId="22">
     <w:name w:val="Balloon Text Char"/>
     <w:basedOn w:val="8"/>
     <w:link w:val="10"/>
@@ -36463,7 +36695,7 @@
       <w:lang w:val="uk-UA" w:eastAsia="uk-UA"/>
     </w:rPr>
   </w:style>
-  <w:style w:type="character" w:customStyle="1" w:styleId="22">
+  <w:style w:type="character" w:customStyle="1" w:styleId="23">
     <w:name w:val="Header Char"/>
     <w:basedOn w:val="8"/>
     <w:link w:val="12"/>
@@ -36473,7 +36705,7 @@
       <w:lang w:val="uk-UA" w:eastAsia="uk-UA"/>
     </w:rPr>
   </w:style>
-  <w:style w:type="character" w:customStyle="1" w:styleId="23">
+  <w:style w:type="character" w:customStyle="1" w:styleId="24">
     <w:name w:val="Footer Char"/>
     <w:basedOn w:val="8"/>
     <w:link w:val="11"/>
@@ -36483,7 +36715,7 @@
       <w:lang w:val="uk-UA" w:eastAsia="uk-UA"/>
     </w:rPr>
   </w:style>
-  <w:style w:type="character" w:styleId="24">
+  <w:style w:type="character" w:styleId="25">
     <w:name w:val="Placeholder Text"/>
     <w:basedOn w:val="8"/>
     <w:semiHidden/>
@@ -36492,7 +36724,7 @@
       <w:color w:val="808080"/>
     </w:rPr>
   </w:style>
-  <w:style w:type="character" w:customStyle="1" w:styleId="25">
+  <w:style w:type="character" w:customStyle="1" w:styleId="26">
     <w:name w:val="HTML Preformatted Char"/>
     <w:basedOn w:val="8"/>
     <w:link w:val="13"/>
@@ -36505,7 +36737,7 @@
       <w:lang w:val="uk-UA" w:eastAsia="uk-UA"/>
     </w:rPr>
   </w:style>
-  <w:style w:type="character" w:customStyle="1" w:styleId="26">
+  <w:style w:type="character" w:customStyle="1" w:styleId="27">
     <w:name w:val="Heading 1 Char"/>
     <w:basedOn w:val="8"/>
     <w:link w:val="2"/>
@@ -36518,7 +36750,7 @@
       <w:lang w:val="uk-UA" w:eastAsia="uk-UA"/>
     </w:rPr>
   </w:style>
-  <w:style w:type="character" w:customStyle="1" w:styleId="27">
+  <w:style w:type="character" w:customStyle="1" w:styleId="28">
     <w:name w:val="Heading 2 Char"/>
     <w:basedOn w:val="8"/>
     <w:link w:val="3"/>

</xml_diff>